<commit_message>
update a lot of thing
</commit_message>
<xml_diff>
--- a/Nam3_HK1/CSDL_SQL_Plus/Baitap/!TieuLuan/3120410297_TranNguyenLoc.docx
+++ b/Nam3_HK1/CSDL_SQL_Plus/Baitap/!TieuLuan/3120410297_TranNguyenLoc.docx
@@ -888,14 +888,17 @@
           <w:szCs w:val="26"/>
         </w:rPr>
       </w:pPr>
-      <w:r>
+    </w:p>
+    <w:p>
+      <w:pPr>
+        <w:ind w:left="2160" w:firstLine="720"/>
+        <w:jc w:val="both"/>
         <w:rPr>
           <w:rFonts w:ascii="Times New Roman" w:eastAsia="Times New Roman" w:hAnsi="Times New Roman" w:cs="Times New Roman"/>
           <w:sz w:val="26"/>
           <w:szCs w:val="26"/>
         </w:rPr>
-        <w:t>MSSV: 3120410297</w:t>
-      </w:r>
+      </w:pPr>
     </w:p>
     <w:p>
       <w:pPr>
@@ -913,7 +916,7 @@
           <w:sz w:val="26"/>
           <w:szCs w:val="26"/>
         </w:rPr>
-        <w:t>Họ tên: Trần Nguyên Lộc</w:t>
+        <w:t>MSSV: 3120410297</w:t>
       </w:r>
     </w:p>
     <w:p>
@@ -932,7 +935,7 @@
           <w:sz w:val="26"/>
           <w:szCs w:val="26"/>
         </w:rPr>
-        <w:t>Lớp: DCT1206</w:t>
+        <w:t>Họ tên: Trần Nguyên Lộc</w:t>
       </w:r>
     </w:p>
     <w:p>
@@ -951,11 +954,12 @@
           <w:sz w:val="26"/>
           <w:szCs w:val="26"/>
         </w:rPr>
-        <w:t>Chuyên ngành: Hệ thống thông tin</w:t>
-      </w:r>
-    </w:p>
-    <w:p>
-      <w:pPr>
+        <w:t>Lớp: DCT1206</w:t>
+      </w:r>
+    </w:p>
+    <w:p>
+      <w:pPr>
+        <w:ind w:left="2160" w:firstLine="720"/>
         <w:jc w:val="both"/>
         <w:rPr>
           <w:rFonts w:ascii="Times New Roman" w:eastAsia="Times New Roman" w:hAnsi="Times New Roman" w:cs="Times New Roman"/>
@@ -963,24 +967,24 @@
           <w:szCs w:val="26"/>
         </w:rPr>
       </w:pPr>
-    </w:p>
-    <w:p>
-      <w:pPr>
-        <w:jc w:val="both"/>
+      <w:r>
         <w:rPr>
           <w:rFonts w:ascii="Times New Roman" w:eastAsia="Times New Roman" w:hAnsi="Times New Roman" w:cs="Times New Roman"/>
           <w:sz w:val="26"/>
           <w:szCs w:val="26"/>
         </w:rPr>
-      </w:pPr>
-      <w:r>
+        <w:t>Chuyên ngành: Hệ thống thông tin</w:t>
+      </w:r>
+    </w:p>
+    <w:p>
+      <w:pPr>
+        <w:jc w:val="both"/>
         <w:rPr>
           <w:rFonts w:ascii="Times New Roman" w:eastAsia="Times New Roman" w:hAnsi="Times New Roman" w:cs="Times New Roman"/>
           <w:sz w:val="26"/>
           <w:szCs w:val="26"/>
         </w:rPr>
-        <w:br/>
-      </w:r>
+      </w:pPr>
     </w:p>
     <w:p>
       <w:pPr>
@@ -1142,10 +1146,8 @@
               <w:tab w:val="right" w:leader="dot" w:pos="9111"/>
             </w:tabs>
             <w:rPr>
-              <w:rFonts w:ascii="Times New Roman" w:eastAsiaTheme="minorEastAsia" w:hAnsi="Times New Roman" w:cs="Times New Roman"/>
+              <w:rFonts w:asciiTheme="minorHAnsi" w:eastAsiaTheme="minorEastAsia" w:hAnsiTheme="minorHAnsi" w:cstheme="minorBidi"/>
               <w:noProof/>
-              <w:sz w:val="28"/>
-              <w:szCs w:val="28"/>
             </w:rPr>
           </w:pPr>
           <w:r>
@@ -1172,7 +1174,7 @@
             </w:rPr>
             <w:fldChar w:fldCharType="separate"/>
           </w:r>
-          <w:hyperlink w:anchor="_Toc121206326" w:history="1">
+          <w:hyperlink w:anchor="_Toc121269394" w:history="1">
             <w:r>
               <w:rPr>
                 <w:rStyle w:val="Hyperlink"/>
@@ -1180,77 +1182,54 @@
                 <w:b/>
                 <w:bCs/>
                 <w:noProof/>
-                <w:sz w:val="28"/>
-                <w:szCs w:val="28"/>
               </w:rPr>
               <w:t>1. MỤC TIÊU ĐỀ TÀI TIỂU LUẬN</w:t>
             </w:r>
             <w:r>
               <w:rPr>
-                <w:rFonts w:ascii="Times New Roman" w:hAnsi="Times New Roman" w:cs="Times New Roman"/>
-                <w:noProof/>
-                <w:webHidden/>
-                <w:sz w:val="28"/>
-                <w:szCs w:val="28"/>
+                <w:noProof/>
+                <w:webHidden/>
               </w:rPr>
               <w:tab/>
             </w:r>
             <w:r>
               <w:rPr>
-                <w:rFonts w:ascii="Times New Roman" w:hAnsi="Times New Roman" w:cs="Times New Roman"/>
-                <w:noProof/>
-                <w:webHidden/>
-                <w:sz w:val="28"/>
-                <w:szCs w:val="28"/>
+                <w:noProof/>
+                <w:webHidden/>
               </w:rPr>
               <w:fldChar w:fldCharType="begin"/>
             </w:r>
             <w:r>
               <w:rPr>
-                <w:rFonts w:ascii="Times New Roman" w:hAnsi="Times New Roman" w:cs="Times New Roman"/>
-                <w:noProof/>
-                <w:webHidden/>
-                <w:sz w:val="28"/>
-                <w:szCs w:val="28"/>
-              </w:rPr>
-              <w:instrText xml:space="preserve"> PAGEREF _Toc121206326 \h </w:instrText>
-            </w:r>
-            <w:r>
-              <w:rPr>
-                <w:rFonts w:ascii="Times New Roman" w:hAnsi="Times New Roman" w:cs="Times New Roman"/>
-                <w:noProof/>
-                <w:webHidden/>
-                <w:sz w:val="28"/>
-                <w:szCs w:val="28"/>
-              </w:rPr>
-            </w:r>
-            <w:r>
-              <w:rPr>
-                <w:rFonts w:ascii="Times New Roman" w:hAnsi="Times New Roman" w:cs="Times New Roman"/>
-                <w:noProof/>
-                <w:webHidden/>
-                <w:sz w:val="28"/>
-                <w:szCs w:val="28"/>
+                <w:noProof/>
+                <w:webHidden/>
+              </w:rPr>
+              <w:instrText xml:space="preserve"> PAGEREF _Toc121269394 \h </w:instrText>
+            </w:r>
+            <w:r>
+              <w:rPr>
+                <w:noProof/>
+                <w:webHidden/>
+              </w:rPr>
+            </w:r>
+            <w:r>
+              <w:rPr>
+                <w:noProof/>
+                <w:webHidden/>
               </w:rPr>
               <w:fldChar w:fldCharType="separate"/>
             </w:r>
             <w:r>
               <w:rPr>
-                <w:rFonts w:ascii="Times New Roman" w:hAnsi="Times New Roman" w:cs="Times New Roman"/>
-                <w:noProof/>
-                <w:webHidden/>
-                <w:sz w:val="28"/>
-                <w:szCs w:val="28"/>
+                <w:noProof/>
+                <w:webHidden/>
               </w:rPr>
               <w:t>1</w:t>
             </w:r>
             <w:r>
               <w:rPr>
-                <w:rFonts w:ascii="Times New Roman" w:hAnsi="Times New Roman" w:cs="Times New Roman"/>
-                <w:noProof/>
-                <w:webHidden/>
-                <w:sz w:val="28"/>
-                <w:szCs w:val="28"/>
+                <w:noProof/>
+                <w:webHidden/>
               </w:rPr>
               <w:fldChar w:fldCharType="end"/>
             </w:r>
@@ -1263,89 +1242,64 @@
               <w:tab w:val="right" w:leader="dot" w:pos="9111"/>
             </w:tabs>
             <w:rPr>
-              <w:rFonts w:ascii="Times New Roman" w:eastAsiaTheme="minorEastAsia" w:hAnsi="Times New Roman" w:cs="Times New Roman"/>
+              <w:rFonts w:asciiTheme="minorHAnsi" w:eastAsiaTheme="minorEastAsia" w:hAnsiTheme="minorHAnsi" w:cstheme="minorBidi"/>
               <w:noProof/>
-              <w:sz w:val="28"/>
-              <w:szCs w:val="28"/>
             </w:rPr>
           </w:pPr>
-          <w:hyperlink w:anchor="_Toc121206327" w:history="1">
+          <w:hyperlink w:anchor="_Toc121269395" w:history="1">
             <w:r>
               <w:rPr>
                 <w:rStyle w:val="Hyperlink"/>
                 <w:rFonts w:ascii="Times New Roman" w:hAnsi="Times New Roman" w:cs="Times New Roman"/>
                 <w:noProof/>
-                <w:sz w:val="28"/>
-                <w:szCs w:val="28"/>
               </w:rPr>
               <w:t>1.1 Lí do chọn đề tài</w:t>
             </w:r>
             <w:r>
               <w:rPr>
-                <w:rFonts w:ascii="Times New Roman" w:hAnsi="Times New Roman" w:cs="Times New Roman"/>
-                <w:noProof/>
-                <w:webHidden/>
-                <w:sz w:val="28"/>
-                <w:szCs w:val="28"/>
+                <w:noProof/>
+                <w:webHidden/>
               </w:rPr>
               <w:tab/>
             </w:r>
             <w:r>
               <w:rPr>
-                <w:rFonts w:ascii="Times New Roman" w:hAnsi="Times New Roman" w:cs="Times New Roman"/>
-                <w:noProof/>
-                <w:webHidden/>
-                <w:sz w:val="28"/>
-                <w:szCs w:val="28"/>
+                <w:noProof/>
+                <w:webHidden/>
               </w:rPr>
               <w:fldChar w:fldCharType="begin"/>
             </w:r>
             <w:r>
               <w:rPr>
-                <w:rFonts w:ascii="Times New Roman" w:hAnsi="Times New Roman" w:cs="Times New Roman"/>
-                <w:noProof/>
-                <w:webHidden/>
-                <w:sz w:val="28"/>
-                <w:szCs w:val="28"/>
-              </w:rPr>
-              <w:instrText xml:space="preserve"> PAGEREF _Toc121206327 \h </w:instrText>
-            </w:r>
-            <w:r>
-              <w:rPr>
-                <w:rFonts w:ascii="Times New Roman" w:hAnsi="Times New Roman" w:cs="Times New Roman"/>
-                <w:noProof/>
-                <w:webHidden/>
-                <w:sz w:val="28"/>
-                <w:szCs w:val="28"/>
-              </w:rPr>
-            </w:r>
-            <w:r>
-              <w:rPr>
-                <w:rFonts w:ascii="Times New Roman" w:hAnsi="Times New Roman" w:cs="Times New Roman"/>
-                <w:noProof/>
-                <w:webHidden/>
-                <w:sz w:val="28"/>
-                <w:szCs w:val="28"/>
+                <w:noProof/>
+                <w:webHidden/>
+              </w:rPr>
+              <w:instrText xml:space="preserve"> PAGEREF _Toc121269395 \h </w:instrText>
+            </w:r>
+            <w:r>
+              <w:rPr>
+                <w:noProof/>
+                <w:webHidden/>
+              </w:rPr>
+            </w:r>
+            <w:r>
+              <w:rPr>
+                <w:noProof/>
+                <w:webHidden/>
               </w:rPr>
               <w:fldChar w:fldCharType="separate"/>
             </w:r>
             <w:r>
               <w:rPr>
-                <w:rFonts w:ascii="Times New Roman" w:hAnsi="Times New Roman" w:cs="Times New Roman"/>
-                <w:noProof/>
-                <w:webHidden/>
-                <w:sz w:val="28"/>
-                <w:szCs w:val="28"/>
+                <w:noProof/>
+                <w:webHidden/>
               </w:rPr>
               <w:t>1</w:t>
             </w:r>
             <w:r>
               <w:rPr>
-                <w:rFonts w:ascii="Times New Roman" w:hAnsi="Times New Roman" w:cs="Times New Roman"/>
-                <w:noProof/>
-                <w:webHidden/>
-                <w:sz w:val="28"/>
-                <w:szCs w:val="28"/>
+                <w:noProof/>
+                <w:webHidden/>
               </w:rPr>
               <w:fldChar w:fldCharType="end"/>
             </w:r>
@@ -1358,89 +1312,64 @@
               <w:tab w:val="right" w:leader="dot" w:pos="9111"/>
             </w:tabs>
             <w:rPr>
-              <w:rFonts w:ascii="Times New Roman" w:eastAsiaTheme="minorEastAsia" w:hAnsi="Times New Roman" w:cs="Times New Roman"/>
+              <w:rFonts w:asciiTheme="minorHAnsi" w:eastAsiaTheme="minorEastAsia" w:hAnsiTheme="minorHAnsi" w:cstheme="minorBidi"/>
               <w:noProof/>
-              <w:sz w:val="28"/>
-              <w:szCs w:val="28"/>
             </w:rPr>
           </w:pPr>
-          <w:hyperlink w:anchor="_Toc121206328" w:history="1">
+          <w:hyperlink w:anchor="_Toc121269396" w:history="1">
             <w:r>
               <w:rPr>
                 <w:rStyle w:val="Hyperlink"/>
                 <w:rFonts w:ascii="Times New Roman" w:hAnsi="Times New Roman" w:cs="Times New Roman"/>
                 <w:noProof/>
-                <w:sz w:val="28"/>
-                <w:szCs w:val="28"/>
               </w:rPr>
               <w:t>1.2 Đối tượng nghiên cứu</w:t>
             </w:r>
             <w:r>
               <w:rPr>
-                <w:rFonts w:ascii="Times New Roman" w:hAnsi="Times New Roman" w:cs="Times New Roman"/>
-                <w:noProof/>
-                <w:webHidden/>
-                <w:sz w:val="28"/>
-                <w:szCs w:val="28"/>
+                <w:noProof/>
+                <w:webHidden/>
               </w:rPr>
               <w:tab/>
             </w:r>
             <w:r>
               <w:rPr>
-                <w:rFonts w:ascii="Times New Roman" w:hAnsi="Times New Roman" w:cs="Times New Roman"/>
-                <w:noProof/>
-                <w:webHidden/>
-                <w:sz w:val="28"/>
-                <w:szCs w:val="28"/>
+                <w:noProof/>
+                <w:webHidden/>
               </w:rPr>
               <w:fldChar w:fldCharType="begin"/>
             </w:r>
             <w:r>
               <w:rPr>
-                <w:rFonts w:ascii="Times New Roman" w:hAnsi="Times New Roman" w:cs="Times New Roman"/>
-                <w:noProof/>
-                <w:webHidden/>
-                <w:sz w:val="28"/>
-                <w:szCs w:val="28"/>
-              </w:rPr>
-              <w:instrText xml:space="preserve"> PAGEREF _Toc121206328 \h </w:instrText>
-            </w:r>
-            <w:r>
-              <w:rPr>
-                <w:rFonts w:ascii="Times New Roman" w:hAnsi="Times New Roman" w:cs="Times New Roman"/>
-                <w:noProof/>
-                <w:webHidden/>
-                <w:sz w:val="28"/>
-                <w:szCs w:val="28"/>
-              </w:rPr>
-            </w:r>
-            <w:r>
-              <w:rPr>
-                <w:rFonts w:ascii="Times New Roman" w:hAnsi="Times New Roman" w:cs="Times New Roman"/>
-                <w:noProof/>
-                <w:webHidden/>
-                <w:sz w:val="28"/>
-                <w:szCs w:val="28"/>
+                <w:noProof/>
+                <w:webHidden/>
+              </w:rPr>
+              <w:instrText xml:space="preserve"> PAGEREF _Toc121269396 \h </w:instrText>
+            </w:r>
+            <w:r>
+              <w:rPr>
+                <w:noProof/>
+                <w:webHidden/>
+              </w:rPr>
+            </w:r>
+            <w:r>
+              <w:rPr>
+                <w:noProof/>
+                <w:webHidden/>
               </w:rPr>
               <w:fldChar w:fldCharType="separate"/>
             </w:r>
             <w:r>
               <w:rPr>
-                <w:rFonts w:ascii="Times New Roman" w:hAnsi="Times New Roman" w:cs="Times New Roman"/>
-                <w:noProof/>
-                <w:webHidden/>
-                <w:sz w:val="28"/>
-                <w:szCs w:val="28"/>
+                <w:noProof/>
+                <w:webHidden/>
               </w:rPr>
               <w:t>2</w:t>
             </w:r>
             <w:r>
               <w:rPr>
-                <w:rFonts w:ascii="Times New Roman" w:hAnsi="Times New Roman" w:cs="Times New Roman"/>
-                <w:noProof/>
-                <w:webHidden/>
-                <w:sz w:val="28"/>
-                <w:szCs w:val="28"/>
+                <w:noProof/>
+                <w:webHidden/>
               </w:rPr>
               <w:fldChar w:fldCharType="end"/>
             </w:r>
@@ -1453,89 +1382,64 @@
               <w:tab w:val="right" w:leader="dot" w:pos="9111"/>
             </w:tabs>
             <w:rPr>
-              <w:rFonts w:ascii="Times New Roman" w:eastAsiaTheme="minorEastAsia" w:hAnsi="Times New Roman" w:cs="Times New Roman"/>
+              <w:rFonts w:asciiTheme="minorHAnsi" w:eastAsiaTheme="minorEastAsia" w:hAnsiTheme="minorHAnsi" w:cstheme="minorBidi"/>
               <w:noProof/>
-              <w:sz w:val="28"/>
-              <w:szCs w:val="28"/>
             </w:rPr>
           </w:pPr>
-          <w:hyperlink w:anchor="_Toc121206329" w:history="1">
+          <w:hyperlink w:anchor="_Toc121269397" w:history="1">
             <w:r>
               <w:rPr>
                 <w:rStyle w:val="Hyperlink"/>
                 <w:rFonts w:ascii="Times New Roman" w:hAnsi="Times New Roman" w:cs="Times New Roman"/>
                 <w:noProof/>
-                <w:sz w:val="28"/>
-                <w:szCs w:val="28"/>
               </w:rPr>
               <w:t>1.3 Mục tiêu của việc nghiên cứu</w:t>
             </w:r>
             <w:r>
               <w:rPr>
-                <w:rFonts w:ascii="Times New Roman" w:hAnsi="Times New Roman" w:cs="Times New Roman"/>
-                <w:noProof/>
-                <w:webHidden/>
-                <w:sz w:val="28"/>
-                <w:szCs w:val="28"/>
+                <w:noProof/>
+                <w:webHidden/>
               </w:rPr>
               <w:tab/>
             </w:r>
             <w:r>
               <w:rPr>
-                <w:rFonts w:ascii="Times New Roman" w:hAnsi="Times New Roman" w:cs="Times New Roman"/>
-                <w:noProof/>
-                <w:webHidden/>
-                <w:sz w:val="28"/>
-                <w:szCs w:val="28"/>
+                <w:noProof/>
+                <w:webHidden/>
               </w:rPr>
               <w:fldChar w:fldCharType="begin"/>
             </w:r>
             <w:r>
               <w:rPr>
-                <w:rFonts w:ascii="Times New Roman" w:hAnsi="Times New Roman" w:cs="Times New Roman"/>
-                <w:noProof/>
-                <w:webHidden/>
-                <w:sz w:val="28"/>
-                <w:szCs w:val="28"/>
-              </w:rPr>
-              <w:instrText xml:space="preserve"> PAGEREF _Toc121206329 \h </w:instrText>
-            </w:r>
-            <w:r>
-              <w:rPr>
-                <w:rFonts w:ascii="Times New Roman" w:hAnsi="Times New Roman" w:cs="Times New Roman"/>
-                <w:noProof/>
-                <w:webHidden/>
-                <w:sz w:val="28"/>
-                <w:szCs w:val="28"/>
-              </w:rPr>
-            </w:r>
-            <w:r>
-              <w:rPr>
-                <w:rFonts w:ascii="Times New Roman" w:hAnsi="Times New Roman" w:cs="Times New Roman"/>
-                <w:noProof/>
-                <w:webHidden/>
-                <w:sz w:val="28"/>
-                <w:szCs w:val="28"/>
+                <w:noProof/>
+                <w:webHidden/>
+              </w:rPr>
+              <w:instrText xml:space="preserve"> PAGEREF _Toc121269397 \h </w:instrText>
+            </w:r>
+            <w:r>
+              <w:rPr>
+                <w:noProof/>
+                <w:webHidden/>
+              </w:rPr>
+            </w:r>
+            <w:r>
+              <w:rPr>
+                <w:noProof/>
+                <w:webHidden/>
               </w:rPr>
               <w:fldChar w:fldCharType="separate"/>
             </w:r>
             <w:r>
               <w:rPr>
-                <w:rFonts w:ascii="Times New Roman" w:hAnsi="Times New Roman" w:cs="Times New Roman"/>
-                <w:noProof/>
-                <w:webHidden/>
-                <w:sz w:val="28"/>
-                <w:szCs w:val="28"/>
+                <w:noProof/>
+                <w:webHidden/>
               </w:rPr>
               <w:t>2</w:t>
             </w:r>
             <w:r>
               <w:rPr>
-                <w:rFonts w:ascii="Times New Roman" w:hAnsi="Times New Roman" w:cs="Times New Roman"/>
-                <w:noProof/>
-                <w:webHidden/>
-                <w:sz w:val="28"/>
-                <w:szCs w:val="28"/>
+                <w:noProof/>
+                <w:webHidden/>
               </w:rPr>
               <w:fldChar w:fldCharType="end"/>
             </w:r>
@@ -1548,13 +1452,11 @@
               <w:tab w:val="right" w:leader="dot" w:pos="9111"/>
             </w:tabs>
             <w:rPr>
-              <w:rFonts w:ascii="Times New Roman" w:eastAsiaTheme="minorEastAsia" w:hAnsi="Times New Roman" w:cs="Times New Roman"/>
+              <w:rFonts w:asciiTheme="minorHAnsi" w:eastAsiaTheme="minorEastAsia" w:hAnsiTheme="minorHAnsi" w:cstheme="minorBidi"/>
               <w:noProof/>
-              <w:sz w:val="28"/>
-              <w:szCs w:val="28"/>
             </w:rPr>
           </w:pPr>
-          <w:hyperlink w:anchor="_Toc121206330" w:history="1">
+          <w:hyperlink w:anchor="_Toc121269398" w:history="1">
             <w:r>
               <w:rPr>
                 <w:rStyle w:val="Hyperlink"/>
@@ -1562,77 +1464,54 @@
                 <w:b/>
                 <w:bCs/>
                 <w:noProof/>
-                <w:sz w:val="28"/>
-                <w:szCs w:val="28"/>
               </w:rPr>
               <w:t>2. CƠ SỞ LÝ THUYẾT</w:t>
             </w:r>
             <w:r>
               <w:rPr>
-                <w:rFonts w:ascii="Times New Roman" w:hAnsi="Times New Roman" w:cs="Times New Roman"/>
-                <w:noProof/>
-                <w:webHidden/>
-                <w:sz w:val="28"/>
-                <w:szCs w:val="28"/>
+                <w:noProof/>
+                <w:webHidden/>
               </w:rPr>
               <w:tab/>
             </w:r>
             <w:r>
               <w:rPr>
-                <w:rFonts w:ascii="Times New Roman" w:hAnsi="Times New Roman" w:cs="Times New Roman"/>
-                <w:noProof/>
-                <w:webHidden/>
-                <w:sz w:val="28"/>
-                <w:szCs w:val="28"/>
+                <w:noProof/>
+                <w:webHidden/>
               </w:rPr>
               <w:fldChar w:fldCharType="begin"/>
             </w:r>
             <w:r>
               <w:rPr>
-                <w:rFonts w:ascii="Times New Roman" w:hAnsi="Times New Roman" w:cs="Times New Roman"/>
-                <w:noProof/>
-                <w:webHidden/>
-                <w:sz w:val="28"/>
-                <w:szCs w:val="28"/>
-              </w:rPr>
-              <w:instrText xml:space="preserve"> PAGEREF _Toc121206330 \h </w:instrText>
-            </w:r>
-            <w:r>
-              <w:rPr>
-                <w:rFonts w:ascii="Times New Roman" w:hAnsi="Times New Roman" w:cs="Times New Roman"/>
-                <w:noProof/>
-                <w:webHidden/>
-                <w:sz w:val="28"/>
-                <w:szCs w:val="28"/>
-              </w:rPr>
-            </w:r>
-            <w:r>
-              <w:rPr>
-                <w:rFonts w:ascii="Times New Roman" w:hAnsi="Times New Roman" w:cs="Times New Roman"/>
-                <w:noProof/>
-                <w:webHidden/>
-                <w:sz w:val="28"/>
-                <w:szCs w:val="28"/>
+                <w:noProof/>
+                <w:webHidden/>
+              </w:rPr>
+              <w:instrText xml:space="preserve"> PAGEREF _Toc121269398 \h </w:instrText>
+            </w:r>
+            <w:r>
+              <w:rPr>
+                <w:noProof/>
+                <w:webHidden/>
+              </w:rPr>
+            </w:r>
+            <w:r>
+              <w:rPr>
+                <w:noProof/>
+                <w:webHidden/>
               </w:rPr>
               <w:fldChar w:fldCharType="separate"/>
             </w:r>
             <w:r>
               <w:rPr>
-                <w:rFonts w:ascii="Times New Roman" w:hAnsi="Times New Roman" w:cs="Times New Roman"/>
-                <w:noProof/>
-                <w:webHidden/>
-                <w:sz w:val="28"/>
-                <w:szCs w:val="28"/>
+                <w:noProof/>
+                <w:webHidden/>
               </w:rPr>
               <w:t>3</w:t>
             </w:r>
             <w:r>
               <w:rPr>
-                <w:rFonts w:ascii="Times New Roman" w:hAnsi="Times New Roman" w:cs="Times New Roman"/>
-                <w:noProof/>
-                <w:webHidden/>
-                <w:sz w:val="28"/>
-                <w:szCs w:val="28"/>
+                <w:noProof/>
+                <w:webHidden/>
               </w:rPr>
               <w:fldChar w:fldCharType="end"/>
             </w:r>
@@ -1645,89 +1524,64 @@
               <w:tab w:val="right" w:leader="dot" w:pos="9111"/>
             </w:tabs>
             <w:rPr>
-              <w:rFonts w:ascii="Times New Roman" w:eastAsiaTheme="minorEastAsia" w:hAnsi="Times New Roman" w:cs="Times New Roman"/>
+              <w:rFonts w:asciiTheme="minorHAnsi" w:eastAsiaTheme="minorEastAsia" w:hAnsiTheme="minorHAnsi" w:cstheme="minorBidi"/>
               <w:noProof/>
-              <w:sz w:val="28"/>
-              <w:szCs w:val="28"/>
             </w:rPr>
           </w:pPr>
-          <w:hyperlink w:anchor="_Toc121206331" w:history="1">
+          <w:hyperlink w:anchor="_Toc121269399" w:history="1">
             <w:r>
               <w:rPr>
                 <w:rStyle w:val="Hyperlink"/>
                 <w:rFonts w:ascii="Times New Roman" w:hAnsi="Times New Roman" w:cs="Times New Roman"/>
                 <w:noProof/>
-                <w:sz w:val="28"/>
-                <w:szCs w:val="28"/>
               </w:rPr>
               <w:t>2.1 Lý thuyết tổng quát</w:t>
             </w:r>
             <w:r>
               <w:rPr>
-                <w:rFonts w:ascii="Times New Roman" w:hAnsi="Times New Roman" w:cs="Times New Roman"/>
-                <w:noProof/>
-                <w:webHidden/>
-                <w:sz w:val="28"/>
-                <w:szCs w:val="28"/>
+                <w:noProof/>
+                <w:webHidden/>
               </w:rPr>
               <w:tab/>
             </w:r>
             <w:r>
               <w:rPr>
-                <w:rFonts w:ascii="Times New Roman" w:hAnsi="Times New Roman" w:cs="Times New Roman"/>
-                <w:noProof/>
-                <w:webHidden/>
-                <w:sz w:val="28"/>
-                <w:szCs w:val="28"/>
+                <w:noProof/>
+                <w:webHidden/>
               </w:rPr>
               <w:fldChar w:fldCharType="begin"/>
             </w:r>
             <w:r>
               <w:rPr>
-                <w:rFonts w:ascii="Times New Roman" w:hAnsi="Times New Roman" w:cs="Times New Roman"/>
-                <w:noProof/>
-                <w:webHidden/>
-                <w:sz w:val="28"/>
-                <w:szCs w:val="28"/>
-              </w:rPr>
-              <w:instrText xml:space="preserve"> PAGEREF _Toc121206331 \h </w:instrText>
-            </w:r>
-            <w:r>
-              <w:rPr>
-                <w:rFonts w:ascii="Times New Roman" w:hAnsi="Times New Roman" w:cs="Times New Roman"/>
-                <w:noProof/>
-                <w:webHidden/>
-                <w:sz w:val="28"/>
-                <w:szCs w:val="28"/>
-              </w:rPr>
-            </w:r>
-            <w:r>
-              <w:rPr>
-                <w:rFonts w:ascii="Times New Roman" w:hAnsi="Times New Roman" w:cs="Times New Roman"/>
-                <w:noProof/>
-                <w:webHidden/>
-                <w:sz w:val="28"/>
-                <w:szCs w:val="28"/>
+                <w:noProof/>
+                <w:webHidden/>
+              </w:rPr>
+              <w:instrText xml:space="preserve"> PAGEREF _Toc121269399 \h </w:instrText>
+            </w:r>
+            <w:r>
+              <w:rPr>
+                <w:noProof/>
+                <w:webHidden/>
+              </w:rPr>
+            </w:r>
+            <w:r>
+              <w:rPr>
+                <w:noProof/>
+                <w:webHidden/>
               </w:rPr>
               <w:fldChar w:fldCharType="separate"/>
             </w:r>
             <w:r>
               <w:rPr>
-                <w:rFonts w:ascii="Times New Roman" w:hAnsi="Times New Roman" w:cs="Times New Roman"/>
-                <w:noProof/>
-                <w:webHidden/>
-                <w:sz w:val="28"/>
-                <w:szCs w:val="28"/>
+                <w:noProof/>
+                <w:webHidden/>
               </w:rPr>
               <w:t>3</w:t>
             </w:r>
             <w:r>
               <w:rPr>
-                <w:rFonts w:ascii="Times New Roman" w:hAnsi="Times New Roman" w:cs="Times New Roman"/>
-                <w:noProof/>
-                <w:webHidden/>
-                <w:sz w:val="28"/>
-                <w:szCs w:val="28"/>
+                <w:noProof/>
+                <w:webHidden/>
               </w:rPr>
               <w:fldChar w:fldCharType="end"/>
             </w:r>
@@ -1740,89 +1594,64 @@
               <w:tab w:val="right" w:leader="dot" w:pos="9111"/>
             </w:tabs>
             <w:rPr>
-              <w:rFonts w:ascii="Times New Roman" w:eastAsiaTheme="minorEastAsia" w:hAnsi="Times New Roman" w:cs="Times New Roman"/>
+              <w:rFonts w:asciiTheme="minorHAnsi" w:eastAsiaTheme="minorEastAsia" w:hAnsiTheme="minorHAnsi" w:cstheme="minorBidi"/>
               <w:noProof/>
-              <w:sz w:val="28"/>
-              <w:szCs w:val="28"/>
             </w:rPr>
           </w:pPr>
-          <w:hyperlink w:anchor="_Toc121206332" w:history="1">
+          <w:hyperlink w:anchor="_Toc121269400" w:history="1">
             <w:r>
               <w:rPr>
                 <w:rStyle w:val="Hyperlink"/>
                 <w:rFonts w:ascii="Times New Roman" w:hAnsi="Times New Roman" w:cs="Times New Roman"/>
                 <w:noProof/>
-                <w:sz w:val="28"/>
-                <w:szCs w:val="28"/>
               </w:rPr>
               <w:t>2.2 Primary Index</w:t>
             </w:r>
             <w:r>
               <w:rPr>
-                <w:rFonts w:ascii="Times New Roman" w:hAnsi="Times New Roman" w:cs="Times New Roman"/>
-                <w:noProof/>
-                <w:webHidden/>
-                <w:sz w:val="28"/>
-                <w:szCs w:val="28"/>
+                <w:noProof/>
+                <w:webHidden/>
               </w:rPr>
               <w:tab/>
             </w:r>
             <w:r>
               <w:rPr>
-                <w:rFonts w:ascii="Times New Roman" w:hAnsi="Times New Roman" w:cs="Times New Roman"/>
-                <w:noProof/>
-                <w:webHidden/>
-                <w:sz w:val="28"/>
-                <w:szCs w:val="28"/>
+                <w:noProof/>
+                <w:webHidden/>
               </w:rPr>
               <w:fldChar w:fldCharType="begin"/>
             </w:r>
             <w:r>
               <w:rPr>
-                <w:rFonts w:ascii="Times New Roman" w:hAnsi="Times New Roman" w:cs="Times New Roman"/>
-                <w:noProof/>
-                <w:webHidden/>
-                <w:sz w:val="28"/>
-                <w:szCs w:val="28"/>
-              </w:rPr>
-              <w:instrText xml:space="preserve"> PAGEREF _Toc121206332 \h </w:instrText>
-            </w:r>
-            <w:r>
-              <w:rPr>
-                <w:rFonts w:ascii="Times New Roman" w:hAnsi="Times New Roman" w:cs="Times New Roman"/>
-                <w:noProof/>
-                <w:webHidden/>
-                <w:sz w:val="28"/>
-                <w:szCs w:val="28"/>
-              </w:rPr>
-            </w:r>
-            <w:r>
-              <w:rPr>
-                <w:rFonts w:ascii="Times New Roman" w:hAnsi="Times New Roman" w:cs="Times New Roman"/>
-                <w:noProof/>
-                <w:webHidden/>
-                <w:sz w:val="28"/>
-                <w:szCs w:val="28"/>
+                <w:noProof/>
+                <w:webHidden/>
+              </w:rPr>
+              <w:instrText xml:space="preserve"> PAGEREF _Toc121269400 \h </w:instrText>
+            </w:r>
+            <w:r>
+              <w:rPr>
+                <w:noProof/>
+                <w:webHidden/>
+              </w:rPr>
+            </w:r>
+            <w:r>
+              <w:rPr>
+                <w:noProof/>
+                <w:webHidden/>
               </w:rPr>
               <w:fldChar w:fldCharType="separate"/>
             </w:r>
             <w:r>
               <w:rPr>
-                <w:rFonts w:ascii="Times New Roman" w:hAnsi="Times New Roman" w:cs="Times New Roman"/>
-                <w:noProof/>
-                <w:webHidden/>
-                <w:sz w:val="28"/>
-                <w:szCs w:val="28"/>
-              </w:rPr>
-              <w:t>3</w:t>
-            </w:r>
-            <w:r>
-              <w:rPr>
-                <w:rFonts w:ascii="Times New Roman" w:hAnsi="Times New Roman" w:cs="Times New Roman"/>
-                <w:noProof/>
-                <w:webHidden/>
-                <w:sz w:val="28"/>
-                <w:szCs w:val="28"/>
+                <w:noProof/>
+                <w:webHidden/>
+              </w:rPr>
+              <w:t>4</w:t>
+            </w:r>
+            <w:r>
+              <w:rPr>
+                <w:noProof/>
+                <w:webHidden/>
               </w:rPr>
               <w:fldChar w:fldCharType="end"/>
             </w:r>
@@ -1835,89 +1664,64 @@
               <w:tab w:val="right" w:leader="dot" w:pos="9111"/>
             </w:tabs>
             <w:rPr>
-              <w:rFonts w:ascii="Times New Roman" w:eastAsiaTheme="minorEastAsia" w:hAnsi="Times New Roman" w:cs="Times New Roman"/>
+              <w:rFonts w:asciiTheme="minorHAnsi" w:eastAsiaTheme="minorEastAsia" w:hAnsiTheme="minorHAnsi" w:cstheme="minorBidi"/>
               <w:noProof/>
-              <w:sz w:val="28"/>
-              <w:szCs w:val="28"/>
             </w:rPr>
           </w:pPr>
-          <w:hyperlink w:anchor="_Toc121206333" w:history="1">
+          <w:hyperlink w:anchor="_Toc121269401" w:history="1">
             <w:r>
               <w:rPr>
                 <w:rStyle w:val="Hyperlink"/>
                 <w:rFonts w:ascii="Times New Roman" w:hAnsi="Times New Roman" w:cs="Times New Roman"/>
                 <w:noProof/>
-                <w:sz w:val="28"/>
-                <w:szCs w:val="28"/>
               </w:rPr>
               <w:t>2.3 Clustering Index</w:t>
             </w:r>
             <w:r>
               <w:rPr>
-                <w:rFonts w:ascii="Times New Roman" w:hAnsi="Times New Roman" w:cs="Times New Roman"/>
-                <w:noProof/>
-                <w:webHidden/>
-                <w:sz w:val="28"/>
-                <w:szCs w:val="28"/>
+                <w:noProof/>
+                <w:webHidden/>
               </w:rPr>
               <w:tab/>
             </w:r>
             <w:r>
               <w:rPr>
-                <w:rFonts w:ascii="Times New Roman" w:hAnsi="Times New Roman" w:cs="Times New Roman"/>
-                <w:noProof/>
-                <w:webHidden/>
-                <w:sz w:val="28"/>
-                <w:szCs w:val="28"/>
+                <w:noProof/>
+                <w:webHidden/>
               </w:rPr>
               <w:fldChar w:fldCharType="begin"/>
             </w:r>
             <w:r>
               <w:rPr>
-                <w:rFonts w:ascii="Times New Roman" w:hAnsi="Times New Roman" w:cs="Times New Roman"/>
-                <w:noProof/>
-                <w:webHidden/>
-                <w:sz w:val="28"/>
-                <w:szCs w:val="28"/>
-              </w:rPr>
-              <w:instrText xml:space="preserve"> PAGEREF _Toc121206333 \h </w:instrText>
-            </w:r>
-            <w:r>
-              <w:rPr>
-                <w:rFonts w:ascii="Times New Roman" w:hAnsi="Times New Roman" w:cs="Times New Roman"/>
-                <w:noProof/>
-                <w:webHidden/>
-                <w:sz w:val="28"/>
-                <w:szCs w:val="28"/>
-              </w:rPr>
-            </w:r>
-            <w:r>
-              <w:rPr>
-                <w:rFonts w:ascii="Times New Roman" w:hAnsi="Times New Roman" w:cs="Times New Roman"/>
-                <w:noProof/>
-                <w:webHidden/>
-                <w:sz w:val="28"/>
-                <w:szCs w:val="28"/>
+                <w:noProof/>
+                <w:webHidden/>
+              </w:rPr>
+              <w:instrText xml:space="preserve"> PAGEREF _Toc121269401 \h </w:instrText>
+            </w:r>
+            <w:r>
+              <w:rPr>
+                <w:noProof/>
+                <w:webHidden/>
+              </w:rPr>
+            </w:r>
+            <w:r>
+              <w:rPr>
+                <w:noProof/>
+                <w:webHidden/>
               </w:rPr>
               <w:fldChar w:fldCharType="separate"/>
             </w:r>
             <w:r>
               <w:rPr>
-                <w:rFonts w:ascii="Times New Roman" w:hAnsi="Times New Roman" w:cs="Times New Roman"/>
-                <w:noProof/>
-                <w:webHidden/>
-                <w:sz w:val="28"/>
-                <w:szCs w:val="28"/>
-              </w:rPr>
-              <w:t>3</w:t>
-            </w:r>
-            <w:r>
-              <w:rPr>
-                <w:rFonts w:ascii="Times New Roman" w:hAnsi="Times New Roman" w:cs="Times New Roman"/>
-                <w:noProof/>
-                <w:webHidden/>
-                <w:sz w:val="28"/>
-                <w:szCs w:val="28"/>
+                <w:noProof/>
+                <w:webHidden/>
+              </w:rPr>
+              <w:t>5</w:t>
+            </w:r>
+            <w:r>
+              <w:rPr>
+                <w:noProof/>
+                <w:webHidden/>
               </w:rPr>
               <w:fldChar w:fldCharType="end"/>
             </w:r>
@@ -1930,89 +1734,64 @@
               <w:tab w:val="right" w:leader="dot" w:pos="9111"/>
             </w:tabs>
             <w:rPr>
-              <w:rFonts w:ascii="Times New Roman" w:eastAsiaTheme="minorEastAsia" w:hAnsi="Times New Roman" w:cs="Times New Roman"/>
+              <w:rFonts w:asciiTheme="minorHAnsi" w:eastAsiaTheme="minorEastAsia" w:hAnsiTheme="minorHAnsi" w:cstheme="minorBidi"/>
               <w:noProof/>
-              <w:sz w:val="28"/>
-              <w:szCs w:val="28"/>
             </w:rPr>
           </w:pPr>
-          <w:hyperlink w:anchor="_Toc121206334" w:history="1">
+          <w:hyperlink w:anchor="_Toc121269402" w:history="1">
             <w:r>
               <w:rPr>
                 <w:rStyle w:val="Hyperlink"/>
                 <w:rFonts w:ascii="Times New Roman" w:hAnsi="Times New Roman" w:cs="Times New Roman"/>
                 <w:noProof/>
-                <w:sz w:val="28"/>
-                <w:szCs w:val="28"/>
               </w:rPr>
               <w:t>2.4 Secondary Index</w:t>
             </w:r>
             <w:r>
               <w:rPr>
-                <w:rFonts w:ascii="Times New Roman" w:hAnsi="Times New Roman" w:cs="Times New Roman"/>
-                <w:noProof/>
-                <w:webHidden/>
-                <w:sz w:val="28"/>
-                <w:szCs w:val="28"/>
+                <w:noProof/>
+                <w:webHidden/>
               </w:rPr>
               <w:tab/>
             </w:r>
             <w:r>
               <w:rPr>
-                <w:rFonts w:ascii="Times New Roman" w:hAnsi="Times New Roman" w:cs="Times New Roman"/>
-                <w:noProof/>
-                <w:webHidden/>
-                <w:sz w:val="28"/>
-                <w:szCs w:val="28"/>
+                <w:noProof/>
+                <w:webHidden/>
               </w:rPr>
               <w:fldChar w:fldCharType="begin"/>
             </w:r>
             <w:r>
               <w:rPr>
-                <w:rFonts w:ascii="Times New Roman" w:hAnsi="Times New Roman" w:cs="Times New Roman"/>
-                <w:noProof/>
-                <w:webHidden/>
-                <w:sz w:val="28"/>
-                <w:szCs w:val="28"/>
-              </w:rPr>
-              <w:instrText xml:space="preserve"> PAGEREF _Toc121206334 \h </w:instrText>
-            </w:r>
-            <w:r>
-              <w:rPr>
-                <w:rFonts w:ascii="Times New Roman" w:hAnsi="Times New Roman" w:cs="Times New Roman"/>
-                <w:noProof/>
-                <w:webHidden/>
-                <w:sz w:val="28"/>
-                <w:szCs w:val="28"/>
-              </w:rPr>
-            </w:r>
-            <w:r>
-              <w:rPr>
-                <w:rFonts w:ascii="Times New Roman" w:hAnsi="Times New Roman" w:cs="Times New Roman"/>
-                <w:noProof/>
-                <w:webHidden/>
-                <w:sz w:val="28"/>
-                <w:szCs w:val="28"/>
+                <w:noProof/>
+                <w:webHidden/>
+              </w:rPr>
+              <w:instrText xml:space="preserve"> PAGEREF _Toc121269402 \h </w:instrText>
+            </w:r>
+            <w:r>
+              <w:rPr>
+                <w:noProof/>
+                <w:webHidden/>
+              </w:rPr>
+            </w:r>
+            <w:r>
+              <w:rPr>
+                <w:noProof/>
+                <w:webHidden/>
               </w:rPr>
               <w:fldChar w:fldCharType="separate"/>
             </w:r>
             <w:r>
               <w:rPr>
-                <w:rFonts w:ascii="Times New Roman" w:hAnsi="Times New Roman" w:cs="Times New Roman"/>
-                <w:noProof/>
-                <w:webHidden/>
-                <w:sz w:val="28"/>
-                <w:szCs w:val="28"/>
-              </w:rPr>
-              <w:t>3</w:t>
-            </w:r>
-            <w:r>
-              <w:rPr>
-                <w:rFonts w:ascii="Times New Roman" w:hAnsi="Times New Roman" w:cs="Times New Roman"/>
-                <w:noProof/>
-                <w:webHidden/>
-                <w:sz w:val="28"/>
-                <w:szCs w:val="28"/>
+                <w:noProof/>
+                <w:webHidden/>
+              </w:rPr>
+              <w:t>8</w:t>
+            </w:r>
+            <w:r>
+              <w:rPr>
+                <w:noProof/>
+                <w:webHidden/>
               </w:rPr>
               <w:fldChar w:fldCharType="end"/>
             </w:r>
@@ -2025,13 +1804,11 @@
               <w:tab w:val="right" w:leader="dot" w:pos="9111"/>
             </w:tabs>
             <w:rPr>
-              <w:rFonts w:ascii="Times New Roman" w:eastAsiaTheme="minorEastAsia" w:hAnsi="Times New Roman" w:cs="Times New Roman"/>
+              <w:rFonts w:asciiTheme="minorHAnsi" w:eastAsiaTheme="minorEastAsia" w:hAnsiTheme="minorHAnsi" w:cstheme="minorBidi"/>
               <w:noProof/>
-              <w:sz w:val="28"/>
-              <w:szCs w:val="28"/>
             </w:rPr>
           </w:pPr>
-          <w:hyperlink w:anchor="_Toc121206335" w:history="1">
+          <w:hyperlink w:anchor="_Toc121269403" w:history="1">
             <w:r>
               <w:rPr>
                 <w:rStyle w:val="Hyperlink"/>
@@ -2039,77 +1816,54 @@
                 <w:b/>
                 <w:bCs/>
                 <w:noProof/>
-                <w:sz w:val="28"/>
-                <w:szCs w:val="28"/>
               </w:rPr>
               <w:t>3. GIẢI QUYẾT CÁC BÀI TOÁN</w:t>
             </w:r>
             <w:r>
               <w:rPr>
-                <w:rFonts w:ascii="Times New Roman" w:hAnsi="Times New Roman" w:cs="Times New Roman"/>
-                <w:noProof/>
-                <w:webHidden/>
-                <w:sz w:val="28"/>
-                <w:szCs w:val="28"/>
+                <w:noProof/>
+                <w:webHidden/>
               </w:rPr>
               <w:tab/>
             </w:r>
             <w:r>
               <w:rPr>
-                <w:rFonts w:ascii="Times New Roman" w:hAnsi="Times New Roman" w:cs="Times New Roman"/>
-                <w:noProof/>
-                <w:webHidden/>
-                <w:sz w:val="28"/>
-                <w:szCs w:val="28"/>
+                <w:noProof/>
+                <w:webHidden/>
               </w:rPr>
               <w:fldChar w:fldCharType="begin"/>
             </w:r>
             <w:r>
               <w:rPr>
-                <w:rFonts w:ascii="Times New Roman" w:hAnsi="Times New Roman" w:cs="Times New Roman"/>
-                <w:noProof/>
-                <w:webHidden/>
-                <w:sz w:val="28"/>
-                <w:szCs w:val="28"/>
-              </w:rPr>
-              <w:instrText xml:space="preserve"> PAGEREF _Toc121206335 \h </w:instrText>
-            </w:r>
-            <w:r>
-              <w:rPr>
-                <w:rFonts w:ascii="Times New Roman" w:hAnsi="Times New Roman" w:cs="Times New Roman"/>
-                <w:noProof/>
-                <w:webHidden/>
-                <w:sz w:val="28"/>
-                <w:szCs w:val="28"/>
-              </w:rPr>
-            </w:r>
-            <w:r>
-              <w:rPr>
-                <w:rFonts w:ascii="Times New Roman" w:hAnsi="Times New Roman" w:cs="Times New Roman"/>
-                <w:noProof/>
-                <w:webHidden/>
-                <w:sz w:val="28"/>
-                <w:szCs w:val="28"/>
+                <w:noProof/>
+                <w:webHidden/>
+              </w:rPr>
+              <w:instrText xml:space="preserve"> PAGEREF _Toc121269403 \h </w:instrText>
+            </w:r>
+            <w:r>
+              <w:rPr>
+                <w:noProof/>
+                <w:webHidden/>
+              </w:rPr>
+            </w:r>
+            <w:r>
+              <w:rPr>
+                <w:noProof/>
+                <w:webHidden/>
               </w:rPr>
               <w:fldChar w:fldCharType="separate"/>
             </w:r>
             <w:r>
               <w:rPr>
-                <w:rFonts w:ascii="Times New Roman" w:hAnsi="Times New Roman" w:cs="Times New Roman"/>
-                <w:noProof/>
-                <w:webHidden/>
-                <w:sz w:val="28"/>
-                <w:szCs w:val="28"/>
-              </w:rPr>
-              <w:t>4</w:t>
-            </w:r>
-            <w:r>
-              <w:rPr>
-                <w:rFonts w:ascii="Times New Roman" w:hAnsi="Times New Roman" w:cs="Times New Roman"/>
-                <w:noProof/>
-                <w:webHidden/>
-                <w:sz w:val="28"/>
-                <w:szCs w:val="28"/>
+                <w:noProof/>
+                <w:webHidden/>
+              </w:rPr>
+              <w:t>9</w:t>
+            </w:r>
+            <w:r>
+              <w:rPr>
+                <w:noProof/>
+                <w:webHidden/>
               </w:rPr>
               <w:fldChar w:fldCharType="end"/>
             </w:r>
@@ -2122,89 +1876,64 @@
               <w:tab w:val="right" w:leader="dot" w:pos="9111"/>
             </w:tabs>
             <w:rPr>
-              <w:rFonts w:ascii="Times New Roman" w:eastAsiaTheme="minorEastAsia" w:hAnsi="Times New Roman" w:cs="Times New Roman"/>
+              <w:rFonts w:asciiTheme="minorHAnsi" w:eastAsiaTheme="minorEastAsia" w:hAnsiTheme="minorHAnsi" w:cstheme="minorBidi"/>
               <w:noProof/>
-              <w:sz w:val="28"/>
-              <w:szCs w:val="28"/>
             </w:rPr>
           </w:pPr>
-          <w:hyperlink w:anchor="_Toc121206336" w:history="1">
+          <w:hyperlink w:anchor="_Toc121269404" w:history="1">
             <w:r>
               <w:rPr>
                 <w:rStyle w:val="Hyperlink"/>
                 <w:rFonts w:ascii="Times New Roman" w:hAnsi="Times New Roman" w:cs="Times New Roman"/>
                 <w:noProof/>
-                <w:sz w:val="28"/>
-                <w:szCs w:val="28"/>
               </w:rPr>
               <w:t>3.1 Lời giải các bài toán</w:t>
             </w:r>
             <w:r>
               <w:rPr>
-                <w:rFonts w:ascii="Times New Roman" w:hAnsi="Times New Roman" w:cs="Times New Roman"/>
-                <w:noProof/>
-                <w:webHidden/>
-                <w:sz w:val="28"/>
-                <w:szCs w:val="28"/>
+                <w:noProof/>
+                <w:webHidden/>
               </w:rPr>
               <w:tab/>
             </w:r>
             <w:r>
               <w:rPr>
-                <w:rFonts w:ascii="Times New Roman" w:hAnsi="Times New Roman" w:cs="Times New Roman"/>
-                <w:noProof/>
-                <w:webHidden/>
-                <w:sz w:val="28"/>
-                <w:szCs w:val="28"/>
+                <w:noProof/>
+                <w:webHidden/>
               </w:rPr>
               <w:fldChar w:fldCharType="begin"/>
             </w:r>
             <w:r>
               <w:rPr>
-                <w:rFonts w:ascii="Times New Roman" w:hAnsi="Times New Roman" w:cs="Times New Roman"/>
-                <w:noProof/>
-                <w:webHidden/>
-                <w:sz w:val="28"/>
-                <w:szCs w:val="28"/>
-              </w:rPr>
-              <w:instrText xml:space="preserve"> PAGEREF _Toc121206336 \h </w:instrText>
-            </w:r>
-            <w:r>
-              <w:rPr>
-                <w:rFonts w:ascii="Times New Roman" w:hAnsi="Times New Roman" w:cs="Times New Roman"/>
-                <w:noProof/>
-                <w:webHidden/>
-                <w:sz w:val="28"/>
-                <w:szCs w:val="28"/>
-              </w:rPr>
-            </w:r>
-            <w:r>
-              <w:rPr>
-                <w:rFonts w:ascii="Times New Roman" w:hAnsi="Times New Roman" w:cs="Times New Roman"/>
-                <w:noProof/>
-                <w:webHidden/>
-                <w:sz w:val="28"/>
-                <w:szCs w:val="28"/>
+                <w:noProof/>
+                <w:webHidden/>
+              </w:rPr>
+              <w:instrText xml:space="preserve"> PAGEREF _Toc121269404 \h </w:instrText>
+            </w:r>
+            <w:r>
+              <w:rPr>
+                <w:noProof/>
+                <w:webHidden/>
+              </w:rPr>
+            </w:r>
+            <w:r>
+              <w:rPr>
+                <w:noProof/>
+                <w:webHidden/>
               </w:rPr>
               <w:fldChar w:fldCharType="separate"/>
             </w:r>
             <w:r>
               <w:rPr>
-                <w:rFonts w:ascii="Times New Roman" w:hAnsi="Times New Roman" w:cs="Times New Roman"/>
-                <w:noProof/>
-                <w:webHidden/>
-                <w:sz w:val="28"/>
-                <w:szCs w:val="28"/>
-              </w:rPr>
-              <w:t>4</w:t>
-            </w:r>
-            <w:r>
-              <w:rPr>
-                <w:rFonts w:ascii="Times New Roman" w:hAnsi="Times New Roman" w:cs="Times New Roman"/>
-                <w:noProof/>
-                <w:webHidden/>
-                <w:sz w:val="28"/>
-                <w:szCs w:val="28"/>
+                <w:noProof/>
+                <w:webHidden/>
+              </w:rPr>
+              <w:t>9</w:t>
+            </w:r>
+            <w:r>
+              <w:rPr>
+                <w:noProof/>
+                <w:webHidden/>
               </w:rPr>
               <w:fldChar w:fldCharType="end"/>
             </w:r>
@@ -2217,89 +1946,64 @@
               <w:tab w:val="right" w:leader="dot" w:pos="9111"/>
             </w:tabs>
             <w:rPr>
-              <w:rFonts w:ascii="Times New Roman" w:eastAsiaTheme="minorEastAsia" w:hAnsi="Times New Roman" w:cs="Times New Roman"/>
+              <w:rFonts w:asciiTheme="minorHAnsi" w:eastAsiaTheme="minorEastAsia" w:hAnsiTheme="minorHAnsi" w:cstheme="minorBidi"/>
               <w:noProof/>
-              <w:sz w:val="28"/>
-              <w:szCs w:val="28"/>
             </w:rPr>
           </w:pPr>
-          <w:hyperlink w:anchor="_Toc121206337" w:history="1">
+          <w:hyperlink w:anchor="_Toc121269405" w:history="1">
             <w:r>
               <w:rPr>
                 <w:rStyle w:val="Hyperlink"/>
                 <w:rFonts w:ascii="Times New Roman" w:hAnsi="Times New Roman" w:cs="Times New Roman"/>
                 <w:noProof/>
-                <w:sz w:val="28"/>
-                <w:szCs w:val="28"/>
               </w:rPr>
               <w:t>3.2 Các lưu đồ thuật toán</w:t>
             </w:r>
             <w:r>
               <w:rPr>
-                <w:rFonts w:ascii="Times New Roman" w:hAnsi="Times New Roman" w:cs="Times New Roman"/>
-                <w:noProof/>
-                <w:webHidden/>
-                <w:sz w:val="28"/>
-                <w:szCs w:val="28"/>
+                <w:noProof/>
+                <w:webHidden/>
               </w:rPr>
               <w:tab/>
             </w:r>
             <w:r>
               <w:rPr>
-                <w:rFonts w:ascii="Times New Roman" w:hAnsi="Times New Roman" w:cs="Times New Roman"/>
-                <w:noProof/>
-                <w:webHidden/>
-                <w:sz w:val="28"/>
-                <w:szCs w:val="28"/>
+                <w:noProof/>
+                <w:webHidden/>
               </w:rPr>
               <w:fldChar w:fldCharType="begin"/>
             </w:r>
             <w:r>
               <w:rPr>
-                <w:rFonts w:ascii="Times New Roman" w:hAnsi="Times New Roman" w:cs="Times New Roman"/>
-                <w:noProof/>
-                <w:webHidden/>
-                <w:sz w:val="28"/>
-                <w:szCs w:val="28"/>
-              </w:rPr>
-              <w:instrText xml:space="preserve"> PAGEREF _Toc121206337 \h </w:instrText>
-            </w:r>
-            <w:r>
-              <w:rPr>
-                <w:rFonts w:ascii="Times New Roman" w:hAnsi="Times New Roman" w:cs="Times New Roman"/>
-                <w:noProof/>
-                <w:webHidden/>
-                <w:sz w:val="28"/>
-                <w:szCs w:val="28"/>
-              </w:rPr>
-            </w:r>
-            <w:r>
-              <w:rPr>
-                <w:rFonts w:ascii="Times New Roman" w:hAnsi="Times New Roman" w:cs="Times New Roman"/>
-                <w:noProof/>
-                <w:webHidden/>
-                <w:sz w:val="28"/>
-                <w:szCs w:val="28"/>
+                <w:noProof/>
+                <w:webHidden/>
+              </w:rPr>
+              <w:instrText xml:space="preserve"> PAGEREF _Toc121269405 \h </w:instrText>
+            </w:r>
+            <w:r>
+              <w:rPr>
+                <w:noProof/>
+                <w:webHidden/>
+              </w:rPr>
+            </w:r>
+            <w:r>
+              <w:rPr>
+                <w:noProof/>
+                <w:webHidden/>
               </w:rPr>
               <w:fldChar w:fldCharType="separate"/>
             </w:r>
             <w:r>
               <w:rPr>
-                <w:rFonts w:ascii="Times New Roman" w:hAnsi="Times New Roman" w:cs="Times New Roman"/>
-                <w:noProof/>
-                <w:webHidden/>
-                <w:sz w:val="28"/>
-                <w:szCs w:val="28"/>
-              </w:rPr>
-              <w:t>4</w:t>
-            </w:r>
-            <w:r>
-              <w:rPr>
-                <w:rFonts w:ascii="Times New Roman" w:hAnsi="Times New Roman" w:cs="Times New Roman"/>
-                <w:noProof/>
-                <w:webHidden/>
-                <w:sz w:val="28"/>
-                <w:szCs w:val="28"/>
+                <w:noProof/>
+                <w:webHidden/>
+              </w:rPr>
+              <w:t>9</w:t>
+            </w:r>
+            <w:r>
+              <w:rPr>
+                <w:noProof/>
+                <w:webHidden/>
               </w:rPr>
               <w:fldChar w:fldCharType="end"/>
             </w:r>
@@ -2312,13 +2016,11 @@
               <w:tab w:val="right" w:leader="dot" w:pos="9111"/>
             </w:tabs>
             <w:rPr>
-              <w:rFonts w:ascii="Times New Roman" w:eastAsiaTheme="minorEastAsia" w:hAnsi="Times New Roman" w:cs="Times New Roman"/>
+              <w:rFonts w:asciiTheme="minorHAnsi" w:eastAsiaTheme="minorEastAsia" w:hAnsiTheme="minorHAnsi" w:cstheme="minorBidi"/>
               <w:noProof/>
-              <w:sz w:val="28"/>
-              <w:szCs w:val="28"/>
             </w:rPr>
           </w:pPr>
-          <w:hyperlink w:anchor="_Toc121206338" w:history="1">
+          <w:hyperlink w:anchor="_Toc121269406" w:history="1">
             <w:r>
               <w:rPr>
                 <w:rStyle w:val="Hyperlink"/>
@@ -2326,77 +2028,54 @@
                 <w:b/>
                 <w:bCs/>
                 <w:noProof/>
-                <w:sz w:val="28"/>
-                <w:szCs w:val="28"/>
               </w:rPr>
               <w:t>4. CHƯƠNG TRÌNH BÀI TOÁN</w:t>
             </w:r>
             <w:r>
               <w:rPr>
-                <w:rFonts w:ascii="Times New Roman" w:hAnsi="Times New Roman" w:cs="Times New Roman"/>
-                <w:noProof/>
-                <w:webHidden/>
-                <w:sz w:val="28"/>
-                <w:szCs w:val="28"/>
+                <w:noProof/>
+                <w:webHidden/>
               </w:rPr>
               <w:tab/>
             </w:r>
             <w:r>
               <w:rPr>
-                <w:rFonts w:ascii="Times New Roman" w:hAnsi="Times New Roman" w:cs="Times New Roman"/>
-                <w:noProof/>
-                <w:webHidden/>
-                <w:sz w:val="28"/>
-                <w:szCs w:val="28"/>
+                <w:noProof/>
+                <w:webHidden/>
               </w:rPr>
               <w:fldChar w:fldCharType="begin"/>
             </w:r>
             <w:r>
               <w:rPr>
-                <w:rFonts w:ascii="Times New Roman" w:hAnsi="Times New Roman" w:cs="Times New Roman"/>
-                <w:noProof/>
-                <w:webHidden/>
-                <w:sz w:val="28"/>
-                <w:szCs w:val="28"/>
-              </w:rPr>
-              <w:instrText xml:space="preserve"> PAGEREF _Toc121206338 \h </w:instrText>
-            </w:r>
-            <w:r>
-              <w:rPr>
-                <w:rFonts w:ascii="Times New Roman" w:hAnsi="Times New Roman" w:cs="Times New Roman"/>
-                <w:noProof/>
-                <w:webHidden/>
-                <w:sz w:val="28"/>
-                <w:szCs w:val="28"/>
-              </w:rPr>
-            </w:r>
-            <w:r>
-              <w:rPr>
-                <w:rFonts w:ascii="Times New Roman" w:hAnsi="Times New Roman" w:cs="Times New Roman"/>
-                <w:noProof/>
-                <w:webHidden/>
-                <w:sz w:val="28"/>
-                <w:szCs w:val="28"/>
+                <w:noProof/>
+                <w:webHidden/>
+              </w:rPr>
+              <w:instrText xml:space="preserve"> PAGEREF _Toc121269406 \h </w:instrText>
+            </w:r>
+            <w:r>
+              <w:rPr>
+                <w:noProof/>
+                <w:webHidden/>
+              </w:rPr>
+            </w:r>
+            <w:r>
+              <w:rPr>
+                <w:noProof/>
+                <w:webHidden/>
               </w:rPr>
               <w:fldChar w:fldCharType="separate"/>
             </w:r>
             <w:r>
               <w:rPr>
-                <w:rFonts w:ascii="Times New Roman" w:hAnsi="Times New Roman" w:cs="Times New Roman"/>
-                <w:noProof/>
-                <w:webHidden/>
-                <w:sz w:val="28"/>
-                <w:szCs w:val="28"/>
-              </w:rPr>
-              <w:t>5</w:t>
-            </w:r>
-            <w:r>
-              <w:rPr>
-                <w:rFonts w:ascii="Times New Roman" w:hAnsi="Times New Roman" w:cs="Times New Roman"/>
-                <w:noProof/>
-                <w:webHidden/>
-                <w:sz w:val="28"/>
-                <w:szCs w:val="28"/>
+                <w:noProof/>
+                <w:webHidden/>
+              </w:rPr>
+              <w:t>10</w:t>
+            </w:r>
+            <w:r>
+              <w:rPr>
+                <w:noProof/>
+                <w:webHidden/>
               </w:rPr>
               <w:fldChar w:fldCharType="end"/>
             </w:r>
@@ -2409,13 +2088,11 @@
               <w:tab w:val="right" w:leader="dot" w:pos="9111"/>
             </w:tabs>
             <w:rPr>
-              <w:rFonts w:ascii="Times New Roman" w:eastAsiaTheme="minorEastAsia" w:hAnsi="Times New Roman" w:cs="Times New Roman"/>
+              <w:rFonts w:asciiTheme="minorHAnsi" w:eastAsiaTheme="minorEastAsia" w:hAnsiTheme="minorHAnsi" w:cstheme="minorBidi"/>
               <w:noProof/>
-              <w:sz w:val="28"/>
-              <w:szCs w:val="28"/>
             </w:rPr>
           </w:pPr>
-          <w:hyperlink w:anchor="_Toc121206339" w:history="1">
+          <w:hyperlink w:anchor="_Toc121269407" w:history="1">
             <w:r>
               <w:rPr>
                 <w:rStyle w:val="Hyperlink"/>
@@ -2423,77 +2100,54 @@
                 <w:b/>
                 <w:bCs/>
                 <w:noProof/>
-                <w:sz w:val="28"/>
-                <w:szCs w:val="28"/>
               </w:rPr>
               <w:t>5. TÀI LIỆU THAM KHẢO</w:t>
             </w:r>
             <w:r>
               <w:rPr>
-                <w:rFonts w:ascii="Times New Roman" w:hAnsi="Times New Roman" w:cs="Times New Roman"/>
-                <w:noProof/>
-                <w:webHidden/>
-                <w:sz w:val="28"/>
-                <w:szCs w:val="28"/>
+                <w:noProof/>
+                <w:webHidden/>
               </w:rPr>
               <w:tab/>
             </w:r>
             <w:r>
               <w:rPr>
-                <w:rFonts w:ascii="Times New Roman" w:hAnsi="Times New Roman" w:cs="Times New Roman"/>
-                <w:noProof/>
-                <w:webHidden/>
-                <w:sz w:val="28"/>
-                <w:szCs w:val="28"/>
+                <w:noProof/>
+                <w:webHidden/>
               </w:rPr>
               <w:fldChar w:fldCharType="begin"/>
             </w:r>
             <w:r>
               <w:rPr>
-                <w:rFonts w:ascii="Times New Roman" w:hAnsi="Times New Roman" w:cs="Times New Roman"/>
-                <w:noProof/>
-                <w:webHidden/>
-                <w:sz w:val="28"/>
-                <w:szCs w:val="28"/>
-              </w:rPr>
-              <w:instrText xml:space="preserve"> PAGEREF _Toc121206339 \h </w:instrText>
-            </w:r>
-            <w:r>
-              <w:rPr>
-                <w:rFonts w:ascii="Times New Roman" w:hAnsi="Times New Roman" w:cs="Times New Roman"/>
-                <w:noProof/>
-                <w:webHidden/>
-                <w:sz w:val="28"/>
-                <w:szCs w:val="28"/>
-              </w:rPr>
-            </w:r>
-            <w:r>
-              <w:rPr>
-                <w:rFonts w:ascii="Times New Roman" w:hAnsi="Times New Roman" w:cs="Times New Roman"/>
-                <w:noProof/>
-                <w:webHidden/>
-                <w:sz w:val="28"/>
-                <w:szCs w:val="28"/>
+                <w:noProof/>
+                <w:webHidden/>
+              </w:rPr>
+              <w:instrText xml:space="preserve"> PAGEREF _Toc121269407 \h </w:instrText>
+            </w:r>
+            <w:r>
+              <w:rPr>
+                <w:noProof/>
+                <w:webHidden/>
+              </w:rPr>
+            </w:r>
+            <w:r>
+              <w:rPr>
+                <w:noProof/>
+                <w:webHidden/>
               </w:rPr>
               <w:fldChar w:fldCharType="separate"/>
             </w:r>
             <w:r>
               <w:rPr>
-                <w:rFonts w:ascii="Times New Roman" w:hAnsi="Times New Roman" w:cs="Times New Roman"/>
-                <w:noProof/>
-                <w:webHidden/>
-                <w:sz w:val="28"/>
-                <w:szCs w:val="28"/>
-              </w:rPr>
-              <w:t>6</w:t>
-            </w:r>
-            <w:r>
-              <w:rPr>
-                <w:rFonts w:ascii="Times New Roman" w:hAnsi="Times New Roman" w:cs="Times New Roman"/>
-                <w:noProof/>
-                <w:webHidden/>
-                <w:sz w:val="28"/>
-                <w:szCs w:val="28"/>
+                <w:noProof/>
+                <w:webHidden/>
+              </w:rPr>
+              <w:t>11</w:t>
+            </w:r>
+            <w:r>
+              <w:rPr>
+                <w:noProof/>
+                <w:webHidden/>
               </w:rPr>
               <w:fldChar w:fldCharType="end"/>
             </w:r>
@@ -2557,7 +2211,7 @@
           <w:szCs w:val="28"/>
         </w:rPr>
       </w:pPr>
-      <w:bookmarkStart w:id="1" w:name="_Toc121206326"/>
+      <w:bookmarkStart w:id="1" w:name="_Toc121269394"/>
       <w:r>
         <w:rPr>
           <w:rFonts w:ascii="Times New Roman" w:hAnsi="Times New Roman" w:cs="Times New Roman"/>
@@ -2605,7 +2259,7 @@
           <w:szCs w:val="28"/>
         </w:rPr>
       </w:pPr>
-      <w:bookmarkStart w:id="2" w:name="_Toc121206327"/>
+      <w:bookmarkStart w:id="2" w:name="_Toc121269395"/>
       <w:r>
         <w:rPr>
           <w:rFonts w:ascii="Times New Roman" w:hAnsi="Times New Roman" w:cs="Times New Roman"/>
@@ -2737,7 +2391,7 @@
           <w:szCs w:val="28"/>
         </w:rPr>
       </w:pPr>
-      <w:bookmarkStart w:id="3" w:name="_Toc121206328"/>
+      <w:bookmarkStart w:id="3" w:name="_Toc121269396"/>
       <w:r>
         <w:rPr>
           <w:rFonts w:ascii="Times New Roman" w:hAnsi="Times New Roman" w:cs="Times New Roman"/>
@@ -2857,7 +2511,7 @@
           <w:szCs w:val="28"/>
         </w:rPr>
       </w:pPr>
-      <w:bookmarkStart w:id="4" w:name="_Toc121206329"/>
+      <w:bookmarkStart w:id="4" w:name="_Toc121269397"/>
       <w:r>
         <w:rPr>
           <w:rFonts w:ascii="Times New Roman" w:hAnsi="Times New Roman" w:cs="Times New Roman"/>
@@ -2956,7 +2610,7 @@
           <w:szCs w:val="28"/>
         </w:rPr>
       </w:pPr>
-      <w:bookmarkStart w:id="5" w:name="_Toc121206330"/>
+      <w:bookmarkStart w:id="5" w:name="_Toc121269398"/>
       <w:r>
         <w:rPr>
           <w:rFonts w:ascii="Times New Roman" w:hAnsi="Times New Roman" w:cs="Times New Roman"/>
@@ -2993,7 +2647,7 @@
           <w:szCs w:val="28"/>
         </w:rPr>
       </w:pPr>
-      <w:bookmarkStart w:id="6" w:name="_Toc121206331"/>
+      <w:bookmarkStart w:id="6" w:name="_Toc121269399"/>
       <w:r>
         <w:rPr>
           <w:rFonts w:ascii="Times New Roman" w:hAnsi="Times New Roman" w:cs="Times New Roman"/>
@@ -3394,7 +3048,7 @@
           <w:szCs w:val="28"/>
           <w:shd w:val="clear" w:color="auto" w:fill="FFFFFF"/>
         </w:rPr>
-        <w:t xml:space="preserve">ấu trúc truy cập </w:t>
+        <w:t xml:space="preserve">ấu trúc truy cập còn được gọi là chỉ mục, chúng được sử dụng để tăng tốc độ truy xuất bản ghi nếu một số yêu cầu về điều kiện tìm kiếm được đáp ứng. Chỉ mục cho tệp bản ghi hoạt động giống như danh mục chỉ mục trong thư viện. Ví dụ, trong một môi trường thư viện bình thường, nên có các danh mục như chỉ mục tác giả và chỉ mục tên sách. Người dùng có thể sử dụng một trong các chỉ mục này để nhanh chóng tìm thấy vị trí của một cuốn sách được yêu cầu, nếu họ biết (các) tác giả hoặc tên sách. Mỗi chỉ mục cung cấp một đường dẫn truy cập tới </w:t>
       </w:r>
       <w:r>
         <w:rPr>
@@ -3403,98 +3057,8 @@
           <w:szCs w:val="28"/>
           <w:shd w:val="clear" w:color="auto" w:fill="FFFFFF"/>
         </w:rPr>
-        <w:t xml:space="preserve">còn </w:t>
-      </w:r>
-      <w:r>
-        <w:rPr>
-          <w:rFonts w:ascii="Times New Roman" w:hAnsi="Times New Roman" w:cs="Times New Roman"/>
-          <w:sz w:val="28"/>
-          <w:szCs w:val="28"/>
-          <w:shd w:val="clear" w:color="auto" w:fill="FFFFFF"/>
-        </w:rPr>
-        <w:t>được gọi là chỉ mục,</w:t>
-      </w:r>
-      <w:r>
-        <w:rPr>
-          <w:rFonts w:ascii="Times New Roman" w:hAnsi="Times New Roman" w:cs="Times New Roman"/>
-          <w:sz w:val="28"/>
-          <w:szCs w:val="28"/>
-          <w:shd w:val="clear" w:color="auto" w:fill="FFFFFF"/>
-        </w:rPr>
-        <w:t xml:space="preserve"> chúng</w:t>
-      </w:r>
-      <w:r>
-        <w:rPr>
-          <w:rFonts w:ascii="Times New Roman" w:hAnsi="Times New Roman" w:cs="Times New Roman"/>
-          <w:sz w:val="28"/>
-          <w:szCs w:val="28"/>
-          <w:shd w:val="clear" w:color="auto" w:fill="FFFFFF"/>
-        </w:rPr>
-        <w:t xml:space="preserve"> được sử dụng để tăng tốc độ truy xuất bản ghi nếu một số yêu cầu về điều kiện tìm kiếm được đáp ứng. Chỉ mục cho tệp bản ghi hoạt động giống như danh mục chỉ mục trong thư viện. Ví dụ, trong một môi trường thư viện bình thường, nên có các danh mục như chỉ mục tác giả và chỉ mục tên sách. Người dùng có thể sử dụng một trong các chỉ mục này để nhanh chóng tìm thấy vị trí của một cuốn sách được yêu cầu, nếu họ biết (các) tác giả hoặc tên sách</w:t>
-      </w:r>
-      <w:r>
-        <w:rPr>
-          <w:rFonts w:ascii="Times New Roman" w:hAnsi="Times New Roman" w:cs="Times New Roman"/>
-          <w:sz w:val="28"/>
-          <w:szCs w:val="28"/>
-          <w:shd w:val="clear" w:color="auto" w:fill="FFFFFF"/>
-        </w:rPr>
-        <w:t xml:space="preserve">. Mỗi chỉ mục cung cấp một đường dẫn truy cập tới </w:t>
-      </w:r>
-      <w:r>
-        <w:rPr>
-          <w:rFonts w:ascii="Times New Roman" w:hAnsi="Times New Roman" w:cs="Times New Roman"/>
-          <w:sz w:val="28"/>
-          <w:szCs w:val="28"/>
-          <w:shd w:val="clear" w:color="auto" w:fill="FFFFFF"/>
-        </w:rPr>
         <w:lastRenderedPageBreak/>
-        <w:t xml:space="preserve">các bản ghi. </w:t>
-      </w:r>
-      <w:r>
-        <w:rPr>
-          <w:rFonts w:ascii="Times New Roman" w:hAnsi="Times New Roman" w:cs="Times New Roman"/>
-          <w:sz w:val="28"/>
-          <w:szCs w:val="28"/>
-          <w:shd w:val="clear" w:color="auto" w:fill="FFFFFF"/>
-        </w:rPr>
-        <w:t>Một số loại chỉ mục, được gọi là đường dẫn truy cập thứ cấp, không ảnh hưởng đến vị trí vật lý của các bản ghi trên đĩa</w:t>
-      </w:r>
-      <w:r>
-        <w:rPr>
-          <w:rFonts w:ascii="Times New Roman" w:hAnsi="Times New Roman" w:cs="Times New Roman"/>
-          <w:sz w:val="28"/>
-          <w:szCs w:val="28"/>
-          <w:shd w:val="clear" w:color="auto" w:fill="FFFFFF"/>
-        </w:rPr>
-        <w:t>.</w:t>
-      </w:r>
-      <w:r>
-        <w:rPr>
-          <w:rFonts w:ascii="Times New Roman" w:hAnsi="Times New Roman" w:cs="Times New Roman"/>
-          <w:sz w:val="28"/>
-          <w:szCs w:val="28"/>
-          <w:shd w:val="clear" w:color="auto" w:fill="FFFFFF"/>
-        </w:rPr>
-        <w:t xml:space="preserve"> </w:t>
-      </w:r>
-      <w:r>
-        <w:rPr>
-          <w:rFonts w:ascii="Times New Roman" w:hAnsi="Times New Roman" w:cs="Times New Roman"/>
-          <w:sz w:val="28"/>
-          <w:szCs w:val="28"/>
-          <w:shd w:val="clear" w:color="auto" w:fill="FFFFFF"/>
-        </w:rPr>
-        <w:t>T</w:t>
-      </w:r>
-      <w:r>
-        <w:rPr>
-          <w:rFonts w:ascii="Times New Roman" w:hAnsi="Times New Roman" w:cs="Times New Roman"/>
-          <w:sz w:val="28"/>
-          <w:szCs w:val="28"/>
-          <w:shd w:val="clear" w:color="auto" w:fill="FFFFFF"/>
-        </w:rPr>
-        <w:t>hay vào đó, chúng cung cấp các đường dẫn tìm kiếm thay thế để định vị các bản ghi một cách hiệu quả dựa trên các trường lập chỉ mục. Các loại chỉ mục khác chỉ có thể được xây dựng trên một tệp với một tổ chức chính cụ thể.</w:t>
+        <w:t>các bản ghi. Một số loại chỉ mục, được gọi là đường dẫn truy cập thứ cấp, không ảnh hưởng đến vị trí vật lý của các bản ghi trên đĩa. Thay vào đó, chúng cung cấp các đường dẫn tìm kiếm thay thế để định vị các bản ghi một cách hiệu quả dựa trên các trường lập chỉ mục. Các loại chỉ mục khác chỉ có thể được xây dựng trên một tệp với một tổ chức chính cụ thể.</w:t>
       </w:r>
       <w:r>
         <w:rPr>
@@ -3613,7 +3177,7 @@
           <w:szCs w:val="28"/>
         </w:rPr>
       </w:pPr>
-      <w:bookmarkStart w:id="7" w:name="_Toc121206332"/>
+      <w:bookmarkStart w:id="7" w:name="_Toc121269400"/>
       <w:r>
         <w:rPr>
           <w:rFonts w:ascii="Times New Roman" w:hAnsi="Times New Roman" w:cs="Times New Roman"/>
@@ -3697,6 +3261,7 @@
       </w:pPr>
       <w:r>
         <w:rPr>
+          <w:noProof/>
           <w:color w:val="494949"/>
           <w:sz w:val="28"/>
           <w:szCs w:val="28"/>
@@ -3784,7 +3349,7 @@
           <w:szCs w:val="28"/>
         </w:rPr>
       </w:pPr>
-      <w:bookmarkStart w:id="8" w:name="_Toc121206333"/>
+      <w:bookmarkStart w:id="8" w:name="_Toc121269401"/>
       <w:r>
         <w:rPr>
           <w:rFonts w:ascii="Times New Roman" w:hAnsi="Times New Roman" w:cs="Times New Roman"/>
@@ -3957,6 +3522,7 @@
       <w:r>
         <w:rPr>
           <w:rFonts w:ascii="Times New Roman" w:hAnsi="Times New Roman" w:cs="Times New Roman"/>
+          <w:noProof/>
           <w:sz w:val="28"/>
           <w:szCs w:val="28"/>
         </w:rPr>
@@ -4062,6 +3628,7 @@
       <w:r>
         <w:rPr>
           <w:rFonts w:ascii="Times New Roman" w:hAnsi="Times New Roman" w:cs="Times New Roman"/>
+          <w:noProof/>
           <w:sz w:val="28"/>
           <w:szCs w:val="28"/>
         </w:rPr>
@@ -4125,17 +3692,7 @@
           <w:sz w:val="20"/>
           <w:szCs w:val="20"/>
         </w:rPr>
-        <w:t xml:space="preserve">Trường hợp </w:t>
-      </w:r>
-      <w:r>
-        <w:rPr>
-          <w:i/>
-          <w:iCs/>
-          <w:color w:val="767171" w:themeColor="background2" w:themeShade="80"/>
-          <w:sz w:val="20"/>
-          <w:szCs w:val="20"/>
-        </w:rPr>
-        <w:t>2</w:t>
+        <w:t>Trường hợp 2</w:t>
       </w:r>
     </w:p>
     <w:p>
@@ -4155,63 +3712,7 @@
           <w:sz w:val="28"/>
           <w:szCs w:val="28"/>
         </w:rPr>
-        <w:t xml:space="preserve">Trường hợp </w:t>
-      </w:r>
-      <w:r>
-        <w:rPr>
-          <w:rFonts w:ascii="Times New Roman" w:hAnsi="Times New Roman" w:cs="Times New Roman"/>
-          <w:sz w:val="28"/>
-          <w:szCs w:val="28"/>
-        </w:rPr>
-        <w:t xml:space="preserve">2, các bản ghi dữ liệu (record) được chia riêng biệt trong từng block, </w:t>
-      </w:r>
-      <w:r>
-        <w:rPr>
-          <w:rFonts w:ascii="Times New Roman" w:hAnsi="Times New Roman" w:cs="Times New Roman"/>
-          <w:sz w:val="28"/>
-          <w:szCs w:val="28"/>
-        </w:rPr>
-        <w:t xml:space="preserve">điều đó khiến cho việc truy vấn dữ liệu từ index file đến data file hoạt động theo cách block pointer từ index file trỏ đến </w:t>
-      </w:r>
-      <w:r>
-        <w:rPr>
-          <w:rFonts w:ascii="Times New Roman" w:hAnsi="Times New Roman" w:cs="Times New Roman"/>
-          <w:sz w:val="28"/>
-          <w:szCs w:val="28"/>
-        </w:rPr>
-        <w:t xml:space="preserve">đúng </w:t>
-      </w:r>
-      <w:r>
-        <w:rPr>
-          <w:rFonts w:ascii="Times New Roman" w:hAnsi="Times New Roman" w:cs="Times New Roman"/>
-          <w:sz w:val="28"/>
-          <w:szCs w:val="28"/>
-        </w:rPr>
-        <w:t>block dữ liệu trùng với giá trị clustering field value</w:t>
-      </w:r>
-      <w:r>
-        <w:rPr>
-          <w:rFonts w:ascii="Times New Roman" w:hAnsi="Times New Roman" w:cs="Times New Roman"/>
-          <w:sz w:val="28"/>
-          <w:szCs w:val="28"/>
-        </w:rPr>
-        <w:t xml:space="preserve"> và </w:t>
-      </w:r>
-      <w:r>
-        <w:rPr>
-          <w:rFonts w:ascii="Times New Roman" w:hAnsi="Times New Roman" w:cs="Times New Roman"/>
-          <w:sz w:val="28"/>
-          <w:szCs w:val="28"/>
-        </w:rPr>
-        <w:t>chúng luôn trỏ đến block anchoring ở đầu mỗi block data để tìm dữ liệu từ trên xuống</w:t>
-      </w:r>
-      <w:r>
-        <w:rPr>
-          <w:rFonts w:ascii="Times New Roman" w:hAnsi="Times New Roman" w:cs="Times New Roman"/>
-          <w:sz w:val="28"/>
-          <w:szCs w:val="28"/>
-        </w:rPr>
-        <w:t>, nó làm dữ liệu được chia ra từng block tách biệt hơn nhưng đồng thời cũng làm tăng số lượng record thừa trong block nếu như dữ liệu đối chiếu quá ít.</w:t>
+        <w:t>Trường hợp 2, các bản ghi dữ liệu (record) được chia riêng biệt trong từng block, điều đó khiến cho việc truy vấn dữ liệu từ index file đến data file hoạt động theo cách block pointer từ index file trỏ đến đúng block dữ liệu trùng với giá trị clustering field value và chúng luôn trỏ đến block anchoring ở đầu mỗi block data để tìm dữ liệu từ trên xuống, nó làm dữ liệu được chia ra từng block tách biệt hơn nhưng đồng thời cũng làm tăng số lượng record thừa trong block nếu như dữ liệu đối chiếu quá ít.</w:t>
       </w:r>
     </w:p>
     <w:p>
@@ -4243,7 +3744,7 @@
           <w:szCs w:val="28"/>
         </w:rPr>
       </w:pPr>
-      <w:bookmarkStart w:id="9" w:name="_Toc121206334"/>
+      <w:bookmarkStart w:id="9" w:name="_Toc121269402"/>
       <w:r>
         <w:rPr>
           <w:rFonts w:ascii="Times New Roman" w:hAnsi="Times New Roman" w:cs="Times New Roman"/>
@@ -4408,6 +3909,7 @@
       </w:pPr>
       <w:r>
         <w:rPr>
+          <w:noProof/>
           <w:sz w:val="28"/>
           <w:szCs w:val="28"/>
         </w:rPr>
@@ -4513,7 +4015,7 @@
           <w:szCs w:val="28"/>
         </w:rPr>
       </w:pPr>
-      <w:bookmarkStart w:id="10" w:name="_Toc121206335"/>
+      <w:bookmarkStart w:id="10" w:name="_Toc121269403"/>
       <w:r>
         <w:rPr>
           <w:rFonts w:ascii="Times New Roman" w:hAnsi="Times New Roman" w:cs="Times New Roman"/>
@@ -4550,7 +4052,7 @@
           <w:szCs w:val="28"/>
         </w:rPr>
       </w:pPr>
-      <w:bookmarkStart w:id="11" w:name="_Toc121206336"/>
+      <w:bookmarkStart w:id="11" w:name="_Toc121269404"/>
       <w:r>
         <w:rPr>
           <w:rFonts w:ascii="Times New Roman" w:hAnsi="Times New Roman" w:cs="Times New Roman"/>
@@ -4590,7 +4092,7 @@
           <w:szCs w:val="28"/>
         </w:rPr>
       </w:pPr>
-      <w:bookmarkStart w:id="12" w:name="_Toc121206337"/>
+      <w:bookmarkStart w:id="12" w:name="_Toc121269405"/>
       <w:r>
         <w:rPr>
           <w:rFonts w:ascii="Times New Roman" w:hAnsi="Times New Roman" w:cs="Times New Roman"/>
@@ -4649,7 +4151,7 @@
           <w:szCs w:val="28"/>
         </w:rPr>
       </w:pPr>
-      <w:bookmarkStart w:id="13" w:name="_Toc121206338"/>
+      <w:bookmarkStart w:id="13" w:name="_Toc121269406"/>
       <w:r>
         <w:rPr>
           <w:rFonts w:ascii="Times New Roman" w:hAnsi="Times New Roman" w:cs="Times New Roman"/>
@@ -4721,7 +4223,7 @@
           <w:szCs w:val="28"/>
         </w:rPr>
       </w:pPr>
-      <w:bookmarkStart w:id="14" w:name="_Toc121206339"/>
+      <w:bookmarkStart w:id="14" w:name="_Toc121269407"/>
       <w:r>
         <w:rPr>
           <w:rFonts w:ascii="Times New Roman" w:hAnsi="Times New Roman" w:cs="Times New Roman"/>
@@ -5304,7 +4806,7 @@
         <v:path o:extrusionok="f" gradientshapeok="t" o:connecttype="rect"/>
         <o:lock v:ext="edit" aspectratio="t"/>
       </v:shapetype>
-      <v:shape id="_x0000_i1267" type="#_x0000_t75" style="width:11pt;height:11pt" o:bullet="t">
+      <v:shape id="_x0000_i1051" type="#_x0000_t75" style="width:10.75pt;height:10.75pt" o:bullet="t">
         <v:imagedata r:id="rId1" o:title="msoECC2"/>
       </v:shape>
     </w:pict>

</xml_diff>